<commit_message>
Change spacing and formatting slightly, re-render docx.
</commit_message>
<xml_diff>
--- a/resume.docx
+++ b/resume.docx
@@ -28,7 +28,6 @@
         <w:t>dev 💻 artist 🎨 goof 🤡</w:t>
       </w:r>
     </w:p>
-    <w:p/>
     <w:p>
       <w:pPr>
         <w:pStyle w:val="Small"/>
@@ -88,7 +87,6 @@
       </w:hyperlink>
     </w:p>
     <w:p/>
-    <w:p/>
     <w:p>
       <w:pPr>
         <w:pStyle w:val="Heading1"/>
@@ -98,12 +96,12 @@
           <w:rFonts w:ascii="Consolas" w:hAnsi="Consolas" w:eastAsia="Consolas"/>
           <w:sz w:val="48"/>
           <w:szCs w:val="48"/>
+          <w:u w:val="single" w:color="000000"/>
         </w:rPr>
         <w:t>Skills</w:t>
       </w:r>
     </w:p>
     <w:p/>
-    <w:p/>
     <w:p>
       <w:pPr>
         <w:pStyle w:val="Normal"/>
@@ -167,7 +165,6 @@
         <w:t>Angular, Android, AWS, Azure, Browser Extensions, ChatGPT, Chrome, Cloudflare, Datadog, Distributed Systems, Django, Docker, Electron, etcd, FastAPI, Figma, Flask, Flutter, Git, GitHub, Grafana, grpc, Jenkins, Kafka, Kubernetes, Linkerd, Mantine, MUI, MySQL, Netlify, Next.js, Node.js, OpenTelemetry, Parcel, PostgreSQL, React, Redis, Remix, Tailscale, Tauri, WASM, WebRTC</w:t>
       </w:r>
     </w:p>
-    <w:p/>
     <w:p/>
     <w:p>
       <w:pPr>
@@ -178,12 +175,12 @@
           <w:rFonts w:ascii="Consolas" w:hAnsi="Consolas" w:eastAsia="Consolas"/>
           <w:sz w:val="48"/>
           <w:szCs w:val="48"/>
+          <w:u w:val="single" w:color="000000"/>
         </w:rPr>
         <w:t>Projects</w:t>
       </w:r>
     </w:p>
     <w:p/>
-    <w:p/>
     <w:p>
       <w:pPr>
         <w:pStyle w:val="Heading2"/>
@@ -191,6 +188,8 @@
       <w:r>
         <w:rPr>
           <w:rFonts w:ascii="Consolas" w:hAnsi="Consolas" w:eastAsia="Consolas"/>
+          <w:b/>
+          <w:bCs/>
           <w:sz w:val="36"/>
           <w:szCs w:val="36"/>
         </w:rPr>
@@ -363,7 +362,6 @@
       </w:r>
     </w:p>
     <w:p/>
-    <w:p/>
     <w:p>
       <w:pPr>
         <w:pStyle w:val="Heading2"/>
@@ -371,6 +369,8 @@
       <w:r>
         <w:rPr>
           <w:rFonts w:ascii="Consolas" w:hAnsi="Consolas" w:eastAsia="Consolas"/>
+          <w:b/>
+          <w:bCs/>
           <w:sz w:val="36"/>
           <w:szCs w:val="36"/>
         </w:rPr>
@@ -490,7 +490,6 @@
       </w:r>
     </w:p>
     <w:p/>
-    <w:p/>
     <w:p>
       <w:pPr>
         <w:pStyle w:val="Heading2"/>
@@ -498,6 +497,8 @@
       <w:r>
         <w:rPr>
           <w:rFonts w:ascii="Consolas" w:hAnsi="Consolas" w:eastAsia="Consolas"/>
+          <w:b/>
+          <w:bCs/>
           <w:sz w:val="36"/>
           <w:szCs w:val="36"/>
         </w:rPr>
@@ -593,7 +594,6 @@
       </w:r>
     </w:p>
     <w:p/>
-    <w:p/>
     <w:p>
       <w:pPr>
         <w:pStyle w:val="Heading2"/>
@@ -601,6 +601,8 @@
       <w:r>
         <w:rPr>
           <w:rFonts w:ascii="Consolas" w:hAnsi="Consolas" w:eastAsia="Consolas"/>
+          <w:b/>
+          <w:bCs/>
           <w:sz w:val="36"/>
           <w:szCs w:val="36"/>
         </w:rPr>
@@ -693,7 +695,6 @@
       </w:r>
     </w:p>
     <w:p/>
-    <w:p/>
     <w:p>
       <w:pPr>
         <w:pStyle w:val="Heading2"/>
@@ -701,6 +702,8 @@
       <w:r>
         <w:rPr>
           <w:rFonts w:ascii="Consolas" w:hAnsi="Consolas" w:eastAsia="Consolas"/>
+          <w:b/>
+          <w:bCs/>
           <w:sz w:val="36"/>
           <w:szCs w:val="36"/>
         </w:rPr>
@@ -778,7 +781,6 @@
       </w:r>
     </w:p>
     <w:p/>
-    <w:p/>
     <w:p>
       <w:pPr>
         <w:pStyle w:val="Heading2"/>
@@ -786,6 +788,8 @@
       <w:r>
         <w:rPr>
           <w:rFonts w:ascii="Consolas" w:hAnsi="Consolas" w:eastAsia="Consolas"/>
+          <w:b/>
+          <w:bCs/>
           <w:sz w:val="36"/>
           <w:szCs w:val="36"/>
         </w:rPr>
@@ -874,7 +878,6 @@
       </w:r>
     </w:p>
     <w:p/>
-    <w:p/>
     <w:p>
       <w:pPr>
         <w:pStyle w:val="Heading2"/>
@@ -882,6 +885,8 @@
       <w:r>
         <w:rPr>
           <w:rFonts w:ascii="Consolas" w:hAnsi="Consolas" w:eastAsia="Consolas"/>
+          <w:b/>
+          <w:bCs/>
           <w:sz w:val="36"/>
           <w:szCs w:val="36"/>
         </w:rPr>
@@ -956,7 +961,6 @@
       </w:r>
     </w:p>
     <w:p/>
-    <w:p/>
     <w:p>
       <w:pPr>
         <w:pStyle w:val="Heading1"/>
@@ -966,12 +970,12 @@
           <w:rFonts w:ascii="Consolas" w:hAnsi="Consolas" w:eastAsia="Consolas"/>
           <w:sz w:val="48"/>
           <w:szCs w:val="48"/>
+          <w:u w:val="single" w:color="000000"/>
         </w:rPr>
         <w:t>Experience</w:t>
       </w:r>
     </w:p>
     <w:p/>
-    <w:p/>
     <w:p>
       <w:pPr>
         <w:pStyle w:val="Heading2"/>
@@ -979,6 +983,8 @@
       <w:r>
         <w:rPr>
           <w:rFonts w:ascii="Consolas" w:hAnsi="Consolas" w:eastAsia="Consolas"/>
+          <w:b/>
+          <w:bCs/>
           <w:sz w:val="36"/>
           <w:szCs w:val="36"/>
         </w:rPr>
@@ -1368,7 +1374,6 @@
       </w:r>
     </w:p>
     <w:p/>
-    <w:p/>
     <w:p>
       <w:pPr>
         <w:pStyle w:val="Heading2"/>
@@ -1376,6 +1381,8 @@
       <w:r>
         <w:rPr>
           <w:rFonts w:ascii="Consolas" w:hAnsi="Consolas" w:eastAsia="Consolas"/>
+          <w:b/>
+          <w:bCs/>
           <w:sz w:val="36"/>
           <w:szCs w:val="36"/>
         </w:rPr>
@@ -1673,7 +1680,6 @@
       </w:r>
     </w:p>
     <w:p/>
-    <w:p/>
     <w:p>
       <w:pPr>
         <w:pStyle w:val="Heading2"/>
@@ -1681,6 +1687,8 @@
       <w:r>
         <w:rPr>
           <w:rFonts w:ascii="Consolas" w:hAnsi="Consolas" w:eastAsia="Consolas"/>
+          <w:b/>
+          <w:bCs/>
           <w:sz w:val="36"/>
           <w:szCs w:val="36"/>
         </w:rPr>
@@ -1868,7 +1876,6 @@
       </w:r>
     </w:p>
     <w:p/>
-    <w:p/>
     <w:p>
       <w:pPr>
         <w:pStyle w:val="Heading2"/>
@@ -1876,6 +1883,8 @@
       <w:r>
         <w:rPr>
           <w:rFonts w:ascii="Consolas" w:hAnsi="Consolas" w:eastAsia="Consolas"/>
+          <w:b/>
+          <w:bCs/>
           <w:sz w:val="36"/>
           <w:szCs w:val="36"/>
         </w:rPr>
@@ -1953,7 +1962,6 @@
       </w:r>
     </w:p>
     <w:p/>
-    <w:p/>
     <w:p>
       <w:pPr>
         <w:pStyle w:val="Heading2"/>
@@ -1961,6 +1969,8 @@
       <w:r>
         <w:rPr>
           <w:rFonts w:ascii="Consolas" w:hAnsi="Consolas" w:eastAsia="Consolas"/>
+          <w:b/>
+          <w:bCs/>
           <w:sz w:val="36"/>
           <w:szCs w:val="36"/>
         </w:rPr>
@@ -2038,7 +2048,6 @@
       </w:r>
     </w:p>
     <w:p/>
-    <w:p/>
     <w:p>
       <w:pPr>
         <w:pStyle w:val="Heading1"/>
@@ -2048,12 +2057,12 @@
           <w:rFonts w:ascii="Consolas" w:hAnsi="Consolas" w:eastAsia="Consolas"/>
           <w:sz w:val="48"/>
           <w:szCs w:val="48"/>
+          <w:u w:val="single" w:color="000000"/>
         </w:rPr>
         <w:t>Open-Source Contributions</w:t>
       </w:r>
     </w:p>
     <w:p/>
-    <w:p/>
     <w:p>
       <w:pPr>
         <w:pStyle w:val="Heading2"/>
@@ -2061,6 +2070,8 @@
       <w:r>
         <w:rPr>
           <w:rFonts w:ascii="Consolas" w:hAnsi="Consolas" w:eastAsia="Consolas"/>
+          <w:b/>
+          <w:bCs/>
           <w:sz w:val="36"/>
           <w:szCs w:val="36"/>
         </w:rPr>
@@ -2143,7 +2154,6 @@
       </w:hyperlink>
     </w:p>
     <w:p/>
-    <w:p/>
     <w:p>
       <w:pPr>
         <w:pStyle w:val="Heading2"/>
@@ -2151,6 +2161,8 @@
       <w:r>
         <w:rPr>
           <w:rFonts w:ascii="Consolas" w:hAnsi="Consolas" w:eastAsia="Consolas"/>
+          <w:b/>
+          <w:bCs/>
           <w:sz w:val="36"/>
           <w:szCs w:val="36"/>
         </w:rPr>
@@ -2197,7 +2209,6 @@
       </w:hyperlink>
     </w:p>
     <w:p/>
-    <w:p/>
     <w:p>
       <w:pPr>
         <w:pStyle w:val="Heading2"/>
@@ -2205,6 +2216,8 @@
       <w:r>
         <w:rPr>
           <w:rFonts w:ascii="Consolas" w:hAnsi="Consolas" w:eastAsia="Consolas"/>
+          <w:b/>
+          <w:bCs/>
           <w:sz w:val="36"/>
           <w:szCs w:val="36"/>
         </w:rPr>
@@ -2251,7 +2264,6 @@
       </w:hyperlink>
     </w:p>
     <w:p/>
-    <w:p/>
     <w:p>
       <w:pPr>
         <w:pStyle w:val="Heading2"/>
@@ -2259,6 +2271,8 @@
       <w:r>
         <w:rPr>
           <w:rFonts w:ascii="Consolas" w:hAnsi="Consolas" w:eastAsia="Consolas"/>
+          <w:b/>
+          <w:bCs/>
           <w:sz w:val="36"/>
           <w:szCs w:val="36"/>
         </w:rPr>
@@ -2327,7 +2341,6 @@
       </w:hyperlink>
     </w:p>
     <w:p/>
-    <w:p/>
     <w:p>
       <w:pPr>
         <w:pStyle w:val="Heading2"/>
@@ -2335,6 +2348,8 @@
       <w:r>
         <w:rPr>
           <w:rFonts w:ascii="Consolas" w:hAnsi="Consolas" w:eastAsia="Consolas"/>
+          <w:b/>
+          <w:bCs/>
           <w:sz w:val="36"/>
           <w:szCs w:val="36"/>
         </w:rPr>
@@ -2399,7 +2414,6 @@
       </w:hyperlink>
     </w:p>
     <w:p/>
-    <w:p/>
     <w:p>
       <w:pPr>
         <w:pStyle w:val="Heading2"/>
@@ -2407,6 +2421,8 @@
       <w:r>
         <w:rPr>
           <w:rFonts w:ascii="Consolas" w:hAnsi="Consolas" w:eastAsia="Consolas"/>
+          <w:b/>
+          <w:bCs/>
           <w:sz w:val="36"/>
           <w:szCs w:val="36"/>
         </w:rPr>

</xml_diff>

<commit_message>
Add github-paint to docx.
</commit_message>
<xml_diff>
--- a/resume.docx
+++ b/resume.docx
@@ -1375,6 +1375,43 @@
           <w:szCs w:val="24"/>
         </w:rPr>
         <w:t>.</w:t>
+      </w:r>
+    </w:p>
+    <w:p/>
+    <w:p>
+      <w:pPr>
+        <w:pStyle w:val="Heading2"/>
+      </w:pPr>
+      <w:r>
+        <w:rPr>
+          <w:rFonts w:ascii="Consolas" w:hAnsi="Consolas" w:eastAsia="Consolas"/>
+          <w:b/>
+          <w:bCs/>
+          <w:sz w:val="32"/>
+          <w:szCs w:val="32"/>
+        </w:rPr>
+        <w:t>🎨 github-paint</w:t>
+      </w:r>
+    </w:p>
+    <w:p>
+      <w:r>
+        <w:rPr>
+          <w:rFonts w:ascii="Consolas" w:hAnsi="Consolas" w:eastAsia="Consolas"/>
+          <w:sz w:val="24"/>
+          <w:szCs w:val="24"/>
+        </w:rPr>
+        <w:t>↳ https://github.com/tbrockman/github-paint</w:t>
+      </w:r>
+    </w:p>
+    <w:p/>
+    <w:p>
+      <w:r>
+        <w:rPr>
+          <w:rFonts w:ascii="Consolas" w:hAnsi="Consolas" w:eastAsia="Consolas"/>
+          <w:sz w:val="24"/>
+          <w:szCs w:val="24"/>
+        </w:rPr>
+        <w:t>A GitHub Action to draw text in your GitHub profile's contributions graph.</w:t>
       </w:r>
     </w:p>
     <w:p/>

</xml_diff>

<commit_message>
Update resume.docx and .pdf
</commit_message>
<xml_diff>
--- a/resume.docx
+++ b/resume.docx
@@ -17,7 +17,7 @@
           <w:szCs w:val="32"/>
           <w:rtl w:val="0"/>
         </w:rPr>
-        <w:t xml:space="preserve">Theodore Brockman</w:t>
+        <w:t xml:space="preserve">Theodore Brockman </w:t>
       </w:r>
     </w:p>
     <w:p>
@@ -35,9 +35,37 @@
           <w:szCs w:val="16"/>
           <w:rtl w:val="0"/>
         </w:rPr>
+        <w:t xml:space="preserve">🏠 </w:t>
+      </w:r>
+      <w:hyperlink r:id="rId6">
+        <w:r>
+          <w:rPr>
+            <w:color w:val="1155cc"/>
+            <w:sz w:val="16"/>
+            <w:szCs w:val="16"/>
+            <w:u w:val="single"/>
+            <w:rtl w:val="0"/>
+          </w:rPr>
+          <w:t xml:space="preserve">https://theo.lol</w:t>
+        </w:r>
+      </w:hyperlink>
+      <w:r>
+        <w:rPr>
+          <w:sz w:val="16"/>
+          <w:szCs w:val="16"/>
+          <w:rtl w:val="0"/>
+        </w:rPr>
+        <w:t xml:space="preserve"> | </w:t>
+      </w:r>
+      <w:r>
+        <w:rPr>
+          <w:sz w:val="16"/>
+          <w:szCs w:val="16"/>
+          <w:rtl w:val="0"/>
+        </w:rPr>
         <w:t xml:space="preserve">🖥️ </w:t>
       </w:r>
-      <w:hyperlink r:id="rId6">
+      <w:hyperlink r:id="rId7">
         <w:r>
           <w:rPr>
             <w:color w:val="1155cc"/>
@@ -55,9 +83,34 @@
           <w:szCs w:val="16"/>
           <w:rtl w:val="0"/>
         </w:rPr>
-        <w:t xml:space="preserve"> | 💼 </w:t>
-      </w:r>
-      <w:hyperlink r:id="rId7">
+        <w:t xml:space="preserve"> | 🇨🇦</w:t>
+      </w:r>
+      <w:r>
+        <w:rPr>
+          <w:rtl w:val="0"/>
+        </w:rPr>
+      </w:r>
+    </w:p>
+    <w:p>
+      <w:pPr>
+        <w:pStyle w:val="Title"/>
+        <w:ind w:left="-566.9291338582675" w:right="5.669291338583093" w:firstLine="0"/>
+        <w:rPr>
+          <w:sz w:val="16"/>
+          <w:szCs w:val="16"/>
+        </w:rPr>
+      </w:pPr>
+      <w:bookmarkStart w:colFirst="0" w:colLast="0" w:name="_bhy33r2szxa1" w:id="0"/>
+      <w:bookmarkEnd w:id="0"/>
+      <w:r>
+        <w:rPr>
+          <w:sz w:val="16"/>
+          <w:szCs w:val="16"/>
+          <w:rtl w:val="0"/>
+        </w:rPr>
+        <w:t xml:space="preserve">💼 </w:t>
+      </w:r>
+      <w:hyperlink r:id="rId8">
         <w:r>
           <w:rPr>
             <w:color w:val="1155cc"/>
@@ -71,18 +124,12 @@
       </w:hyperlink>
       <w:r>
         <w:rPr>
-          <w:rtl w:val="0"/>
-        </w:rPr>
-      </w:r>
-    </w:p>
-    <w:p>
-      <w:pPr>
-        <w:pStyle w:val="Title"/>
-        <w:ind w:left="-566.9291338582675" w:right="5.669291338583093" w:firstLine="0"/>
-        <w:rPr/>
-      </w:pPr>
-      <w:bookmarkStart w:colFirst="0" w:colLast="0" w:name="_bhy33r2szxa1" w:id="0"/>
-      <w:bookmarkEnd w:id="0"/>
+          <w:sz w:val="16"/>
+          <w:szCs w:val="16"/>
+          <w:rtl w:val="0"/>
+        </w:rPr>
+        <w:t xml:space="preserve"> | </w:t>
+      </w:r>
       <w:r>
         <w:rPr>
           <w:sz w:val="16"/>
@@ -91,7 +138,7 @@
         </w:rPr>
         <w:t xml:space="preserve">📬 </w:t>
       </w:r>
-      <w:hyperlink r:id="rId8">
+      <w:hyperlink r:id="rId9">
         <w:r>
           <w:rPr>
             <w:color w:val="1155cc"/>
@@ -101,26 +148,6 @@
             <w:rtl w:val="0"/>
           </w:rPr>
           <w:t xml:space="preserve">mailto:iam@theo.lol</w:t>
-        </w:r>
-      </w:hyperlink>
-      <w:r>
-        <w:rPr>
-          <w:sz w:val="16"/>
-          <w:szCs w:val="16"/>
-          <w:rtl w:val="0"/>
-        </w:rPr>
-        <w:t xml:space="preserve"> | 🏠 </w:t>
-      </w:r>
-      <w:hyperlink r:id="rId9">
-        <w:r>
-          <w:rPr>
-            <w:color w:val="1155cc"/>
-            <w:sz w:val="16"/>
-            <w:szCs w:val="16"/>
-            <w:u w:val="single"/>
-            <w:rtl w:val="0"/>
-          </w:rPr>
-          <w:t xml:space="preserve">https://theo.lol</w:t>
         </w:r>
       </w:hyperlink>
       <w:r>
@@ -2756,7 +2783,7 @@
           <w:szCs w:val="16"/>
           <w:rtl w:val="0"/>
         </w:rPr>
-        <w:t xml:space="preserve">Projects I’ve contributed to in the past (usually by fixing fairly small issues I encounter while trying them out):</w:t>
+        <w:t xml:space="preserve">Projects I’ve contributed to in the past:</w:t>
       </w:r>
       <w:r>
         <w:rPr>
@@ -2808,11 +2835,8 @@
       </w:hyperlink>
       <w:r>
         <w:rPr>
-          <w:sz w:val="16"/>
-          <w:szCs w:val="16"/>
-          <w:rtl w:val="0"/>
-        </w:rPr>
-        <w:t xml:space="preserve"> </w:t>
+          <w:rtl w:val="0"/>
+        </w:rPr>
       </w:r>
     </w:p>
     <w:p>
@@ -2845,15 +2869,6 @@
           <w:t xml:space="preserve">https://atom.io/</w:t>
         </w:r>
       </w:hyperlink>
-      <w:r>
-        <w:rPr>
-          <w:rFonts w:ascii="Consolas" w:cs="Consolas" w:eastAsia="Consolas" w:hAnsi="Consolas"/>
-          <w:sz w:val="16"/>
-          <w:szCs w:val="16"/>
-          <w:rtl w:val="0"/>
-        </w:rPr>
-        <w:t xml:space="preserve"> </w:t>
-      </w:r>
       <w:r>
         <w:rPr>
           <w:rtl w:val="0"/>

</xml_diff>